<commit_message>
Added FB tag and other documents
</commit_message>
<xml_diff>
--- a/docs/CoverLetter Speculative.docx
+++ b/docs/CoverLetter Speculative.docx
@@ -12,7 +12,6 @@
           <w:highlight w:val="white"/>
         </w:rPr>
       </w:pPr>
-      <w:bookmarkStart w:id="0" w:name="_GoBack"/>
       <w:r>
         <w:rPr>
           <w:color w:val="222222"/>
@@ -60,16 +59,45 @@
           <w:szCs w:val="23"/>
           <w:highlight w:val="white"/>
         </w:rPr>
-        <w:t xml:space="preserve">a speculative position within the coding or quality assurance team at </w:t>
-      </w:r>
-      <w:r>
-        <w:rPr>
-          <w:color w:val="222222"/>
-          <w:sz w:val="23"/>
-          <w:szCs w:val="23"/>
-          <w:highlight w:val="white"/>
-        </w:rPr>
-        <w:t>Creative Assembly</w:t>
+        <w:t xml:space="preserve">a speculative position within the </w:t>
+      </w:r>
+      <w:r>
+        <w:rPr>
+          <w:color w:val="222222"/>
+          <w:sz w:val="23"/>
+          <w:szCs w:val="23"/>
+          <w:highlight w:val="white"/>
+        </w:rPr>
+        <w:t>programming</w:t>
+      </w:r>
+      <w:r>
+        <w:rPr>
+          <w:color w:val="222222"/>
+          <w:sz w:val="23"/>
+          <w:szCs w:val="23"/>
+          <w:highlight w:val="white"/>
+        </w:rPr>
+        <w:t xml:space="preserve"> or quality assurance team at </w:t>
+      </w:r>
+      <w:proofErr w:type="spellStart"/>
+      <w:r>
+        <w:rPr>
+          <w:color w:val="222222"/>
+          <w:sz w:val="23"/>
+          <w:szCs w:val="23"/>
+          <w:highlight w:val="white"/>
+        </w:rPr>
+        <w:t>Guerilla</w:t>
+      </w:r>
+      <w:proofErr w:type="spellEnd"/>
+      <w:r>
+        <w:rPr>
+          <w:color w:val="222222"/>
+          <w:sz w:val="23"/>
+          <w:szCs w:val="23"/>
+          <w:highlight w:val="white"/>
+        </w:rPr>
+        <w:t xml:space="preserve"> Games</w:t>
       </w:r>
       <w:r>
         <w:rPr>
@@ -245,6 +273,46 @@
           <w:szCs w:val="23"/>
         </w:rPr>
         <w:t xml:space="preserve"> to understand the current industry and keep up to date with the latest trends. I also follow several updates from Twitter, as it is the platform of choice for the gaming community. </w:t>
+      </w:r>
+      <w:r>
+        <w:rPr>
+          <w:color w:val="222222"/>
+          <w:sz w:val="23"/>
+          <w:szCs w:val="23"/>
+        </w:rPr>
+        <w:t xml:space="preserve">As I have worked within small teams during my postgraduate and game jams, I wore many </w:t>
+      </w:r>
+      <w:r>
+        <w:rPr>
+          <w:color w:val="222222"/>
+          <w:sz w:val="23"/>
+          <w:szCs w:val="23"/>
+        </w:rPr>
+        <w:t xml:space="preserve">thinking </w:t>
+      </w:r>
+      <w:r>
+        <w:rPr>
+          <w:color w:val="222222"/>
+          <w:sz w:val="23"/>
+          <w:szCs w:val="23"/>
+        </w:rPr>
+        <w:t xml:space="preserve">hats and fulfilled my responsibilities not only in the role assigned but also </w:t>
+      </w:r>
+      <w:r>
+        <w:rPr>
+          <w:color w:val="222222"/>
+          <w:sz w:val="23"/>
+          <w:szCs w:val="23"/>
+        </w:rPr>
+        <w:t>other disciplines when it was required</w:t>
+      </w:r>
+      <w:r>
+        <w:rPr>
+          <w:color w:val="222222"/>
+          <w:sz w:val="23"/>
+          <w:szCs w:val="23"/>
+        </w:rPr>
+        <w:t>.</w:t>
       </w:r>
     </w:p>
     <w:p>
@@ -275,39 +343,23 @@
           <w:sz w:val="23"/>
           <w:szCs w:val="23"/>
         </w:rPr>
-        <w:t xml:space="preserve">As I have worked within small teams during my postgraduate and game jams, I wore many </w:t>
-      </w:r>
-      <w:r>
-        <w:rPr>
-          <w:color w:val="222222"/>
-          <w:sz w:val="23"/>
-          <w:szCs w:val="23"/>
-        </w:rPr>
-        <w:t xml:space="preserve">thinking </w:t>
-      </w:r>
-      <w:r>
-        <w:rPr>
-          <w:color w:val="222222"/>
-          <w:sz w:val="23"/>
-          <w:szCs w:val="23"/>
-        </w:rPr>
-        <w:t xml:space="preserve">hats and fulfilled my responsibilities not only in the role assigned but also </w:t>
-      </w:r>
-      <w:r>
-        <w:rPr>
-          <w:color w:val="222222"/>
-          <w:sz w:val="23"/>
-          <w:szCs w:val="23"/>
-        </w:rPr>
-        <w:t>other disciplines when it was required</w:t>
-      </w:r>
-      <w:r>
-        <w:rPr>
-          <w:color w:val="222222"/>
-          <w:sz w:val="23"/>
-          <w:szCs w:val="23"/>
-        </w:rPr>
-        <w:t>.</w:t>
+        <w:t xml:space="preserve">I share a passion and </w:t>
+      </w:r>
+      <w:r>
+        <w:rPr>
+          <w:color w:val="222222"/>
+          <w:sz w:val="23"/>
+          <w:szCs w:val="23"/>
+        </w:rPr>
+        <w:t>a genuine interest</w:t>
+      </w:r>
+      <w:r>
+        <w:rPr>
+          <w:color w:val="222222"/>
+          <w:sz w:val="23"/>
+          <w:szCs w:val="23"/>
+        </w:rPr>
+        <w:t xml:space="preserve"> for making games as well.</w:t>
       </w:r>
       <w:r>
         <w:rPr>
@@ -323,31 +375,7 @@
           <w:sz w:val="23"/>
           <w:szCs w:val="23"/>
         </w:rPr>
-        <w:t xml:space="preserve">I share a passion and </w:t>
-      </w:r>
-      <w:r>
-        <w:rPr>
-          <w:color w:val="222222"/>
-          <w:sz w:val="23"/>
-          <w:szCs w:val="23"/>
-        </w:rPr>
-        <w:t>a genuine interest</w:t>
-      </w:r>
-      <w:r>
-        <w:rPr>
-          <w:color w:val="222222"/>
-          <w:sz w:val="23"/>
-          <w:szCs w:val="23"/>
-        </w:rPr>
-        <w:t xml:space="preserve"> for making games as well.</w:t>
-      </w:r>
-      <w:r>
-        <w:rPr>
-          <w:color w:val="222222"/>
-          <w:sz w:val="23"/>
-          <w:szCs w:val="23"/>
-        </w:rPr>
-        <w:t xml:space="preserve"> </w:t>
+        <w:t>I remember buying a PS4 back in 2017 for the simple reason that I found Horizon Zero Dawn irresistible to pass on. I wanted to experience the game lately for a second time on PC and I’m really fascinated by how polished each individual system is from animations, to game design and AI systems which make the player forget they are playing a game. Most notably, I was blown away by the AI reactions and behaviours given their current state and that of the environment. For instance, the Shell-Walker continues to serve its function by using the lightning gun to hold the cargo when the back support breaks off.</w:t>
       </w:r>
     </w:p>
     <w:p>
@@ -379,13 +407,23 @@
         </w:rPr>
         <w:t xml:space="preserve">To summarise, I am really looking forward to joining the team at </w:t>
       </w:r>
-      <w:r>
-        <w:rPr>
-          <w:color w:val="222222"/>
-          <w:sz w:val="23"/>
-          <w:szCs w:val="23"/>
-        </w:rPr>
-        <w:t>Creative Assembly</w:t>
+      <w:proofErr w:type="spellStart"/>
+      <w:r>
+        <w:rPr>
+          <w:color w:val="222222"/>
+          <w:sz w:val="23"/>
+          <w:szCs w:val="23"/>
+        </w:rPr>
+        <w:t>Guerilla</w:t>
+      </w:r>
+      <w:proofErr w:type="spellEnd"/>
+      <w:r>
+        <w:rPr>
+          <w:color w:val="222222"/>
+          <w:sz w:val="23"/>
+          <w:szCs w:val="23"/>
+        </w:rPr>
+        <w:t xml:space="preserve"> Games</w:t>
       </w:r>
       <w:r>
         <w:rPr>
@@ -475,17 +513,8 @@
         </w:rPr>
         <w:t>Daniel Zammit</w:t>
       </w:r>
-    </w:p>
-    <w:bookmarkEnd w:id="0"/>
-    <w:p>
-      <w:pPr>
-        <w:shd w:val="clear" w:color="auto" w:fill="FFFFFF"/>
-        <w:jc w:val="both"/>
-        <w:rPr>
-          <w:sz w:val="23"/>
-          <w:szCs w:val="23"/>
-        </w:rPr>
-      </w:pPr>
+      <w:bookmarkStart w:id="0" w:name="_GoBack"/>
+      <w:bookmarkEnd w:id="0"/>
     </w:p>
     <w:sectPr>
       <w:pgSz w:w="11909" w:h="16834"/>

</xml_diff>

<commit_message>
Change in main letter
</commit_message>
<xml_diff>
--- a/docs/CoverLetter Speculative.docx
+++ b/docs/CoverLetter Speculative.docx
@@ -1,6 +1,6 @@
 
 <file path=word/document.xml><?xml version="1.0" encoding="utf-8"?>
-<w:document xmlns:wpc="http://schemas.microsoft.com/office/word/2010/wordprocessingCanvas" xmlns:cx="http://schemas.microsoft.com/office/drawing/2014/chartex" xmlns:cx1="http://schemas.microsoft.com/office/drawing/2015/9/8/chartex" xmlns:cx2="http://schemas.microsoft.com/office/drawing/2015/10/21/chartex" xmlns:cx3="http://schemas.microsoft.com/office/drawing/2016/5/9/chartex" xmlns:cx4="http://schemas.microsoft.com/office/drawing/2016/5/10/chartex" xmlns:cx5="http://schemas.microsoft.com/office/drawing/2016/5/11/chartex" xmlns:cx6="http://schemas.microsoft.com/office/drawing/2016/5/12/chartex" xmlns:cx7="http://schemas.microsoft.com/office/drawing/2016/5/13/chartex" xmlns:cx8="http://schemas.microsoft.com/office/drawing/2016/5/14/chartex" xmlns:mc="http://schemas.openxmlformats.org/markup-compatibility/2006" xmlns:aink="http://schemas.microsoft.com/office/drawing/2016/ink" xmlns:am3d="http://schemas.microsoft.com/office/drawing/2017/model3d" xmlns:o="urn:schemas-microsoft-com:office:office" xmlns:r="http://schemas.openxmlformats.org/officeDocument/2006/relationships" xmlns:m="http://schemas.openxmlformats.org/officeDocument/2006/math" xmlns:v="urn:schemas-microsoft-com:vml" xmlns:wp14="http://schemas.microsoft.com/office/word/2010/wordprocessingDrawing" xmlns:wp="http://schemas.openxmlformats.org/drawingml/2006/wordprocessingDrawing" xmlns:w10="urn:schemas-microsoft-com:office:word" xmlns:w="http://schemas.openxmlformats.org/wordprocessingml/2006/main" xmlns:w14="http://schemas.microsoft.com/office/word/2010/wordml" xmlns:w15="http://schemas.microsoft.com/office/word/2012/wordml" xmlns:w16cid="http://schemas.microsoft.com/office/word/2016/wordml/cid" xmlns:w16se="http://schemas.microsoft.com/office/word/2015/wordml/symex" xmlns:wpg="http://schemas.microsoft.com/office/word/2010/wordprocessingGroup" xmlns:wpi="http://schemas.microsoft.com/office/word/2010/wordprocessingInk" xmlns:wne="http://schemas.microsoft.com/office/word/2006/wordml" xmlns:wps="http://schemas.microsoft.com/office/word/2010/wordprocessingShape" mc:Ignorable="w14 w15 w16se w16cid wp14">
+<w:document xmlns:wpc="http://schemas.microsoft.com/office/word/2010/wordprocessingCanvas" xmlns:cx="http://schemas.microsoft.com/office/drawing/2014/chartex" xmlns:cx1="http://schemas.microsoft.com/office/drawing/2015/9/8/chartex" xmlns:cx2="http://schemas.microsoft.com/office/drawing/2015/10/21/chartex" xmlns:cx3="http://schemas.microsoft.com/office/drawing/2016/5/9/chartex" xmlns:cx4="http://schemas.microsoft.com/office/drawing/2016/5/10/chartex" xmlns:cx5="http://schemas.microsoft.com/office/drawing/2016/5/11/chartex" xmlns:cx6="http://schemas.microsoft.com/office/drawing/2016/5/12/chartex" xmlns:cx7="http://schemas.microsoft.com/office/drawing/2016/5/13/chartex" xmlns:cx8="http://schemas.microsoft.com/office/drawing/2016/5/14/chartex" xmlns:mc="http://schemas.openxmlformats.org/markup-compatibility/2006" xmlns:aink="http://schemas.microsoft.com/office/drawing/2016/ink" xmlns:am3d="http://schemas.microsoft.com/office/drawing/2017/model3d" xmlns:o="urn:schemas-microsoft-com:office:office" xmlns:r="http://schemas.openxmlformats.org/officeDocument/2006/relationships" xmlns:m="http://schemas.openxmlformats.org/officeDocument/2006/math" xmlns:v="urn:schemas-microsoft-com:vml" xmlns:wp14="http://schemas.microsoft.com/office/word/2010/wordprocessingDrawing" xmlns:wp="http://schemas.openxmlformats.org/drawingml/2006/wordprocessingDrawing" xmlns:w10="urn:schemas-microsoft-com:office:word" xmlns:w="http://schemas.openxmlformats.org/wordprocessingml/2006/main" xmlns:w14="http://schemas.microsoft.com/office/word/2010/wordml" xmlns:w15="http://schemas.microsoft.com/office/word/2012/wordml" xmlns:w16cex="http://schemas.microsoft.com/office/word/2018/wordml/cex" xmlns:w16cid="http://schemas.microsoft.com/office/word/2016/wordml/cid" xmlns:w16="http://schemas.microsoft.com/office/word/2018/wordml" xmlns:w16se="http://schemas.microsoft.com/office/word/2015/wordml/symex" xmlns:wpg="http://schemas.microsoft.com/office/word/2010/wordprocessingGroup" xmlns:wpi="http://schemas.microsoft.com/office/word/2010/wordprocessingInk" xmlns:wne="http://schemas.microsoft.com/office/word/2006/wordml" xmlns:wps="http://schemas.microsoft.com/office/word/2010/wordprocessingShape" mc:Ignorable="w14 w15 w16se w16cid w16 w16cex wp14">
   <w:body>
     <w:p>
       <w:pPr>
@@ -79,25 +79,14 @@
         </w:rPr>
         <w:t xml:space="preserve"> or quality assurance team at </w:t>
       </w:r>
-      <w:proofErr w:type="spellStart"/>
-      <w:r>
-        <w:rPr>
-          <w:color w:val="222222"/>
-          <w:sz w:val="23"/>
-          <w:szCs w:val="23"/>
-          <w:highlight w:val="white"/>
-        </w:rPr>
-        <w:t>Guerilla</w:t>
-      </w:r>
-      <w:proofErr w:type="spellEnd"/>
-      <w:r>
-        <w:rPr>
-          <w:color w:val="222222"/>
-          <w:sz w:val="23"/>
-          <w:szCs w:val="23"/>
-          <w:highlight w:val="white"/>
-        </w:rPr>
-        <w:t xml:space="preserve"> Games</w:t>
+      <w:r>
+        <w:rPr>
+          <w:color w:val="222222"/>
+          <w:sz w:val="23"/>
+          <w:szCs w:val="23"/>
+          <w:highlight w:val="white"/>
+        </w:rPr>
+        <w:t>Guerilla Games</w:t>
       </w:r>
       <w:r>
         <w:rPr>
@@ -136,143 +125,51 @@
           <w:szCs w:val="23"/>
           <w:highlight w:val="white"/>
         </w:rPr>
-        <w:t xml:space="preserve">I have recently completed a </w:t>
-      </w:r>
-      <w:proofErr w:type="gramStart"/>
-      <w:r>
-        <w:rPr>
-          <w:color w:val="222222"/>
-          <w:sz w:val="23"/>
-          <w:szCs w:val="23"/>
-          <w:highlight w:val="white"/>
-        </w:rPr>
-        <w:t>Masters in Computer Games Technology</w:t>
-      </w:r>
-      <w:proofErr w:type="gramEnd"/>
-      <w:r>
-        <w:rPr>
-          <w:color w:val="222222"/>
-          <w:sz w:val="23"/>
-          <w:szCs w:val="23"/>
-          <w:highlight w:val="white"/>
-        </w:rPr>
-        <w:t xml:space="preserve"> at the University of Abertay.</w:t>
-      </w:r>
-      <w:r>
-        <w:rPr>
-          <w:color w:val="222222"/>
-          <w:sz w:val="23"/>
-          <w:szCs w:val="23"/>
-          <w:highlight w:val="white"/>
-        </w:rPr>
-        <w:t xml:space="preserve"> For my research project, I extended a research project in Unity to leverage and explore the VR space in 3D graph exploration.</w:t>
-      </w:r>
-      <w:r>
-        <w:rPr>
-          <w:color w:val="222222"/>
-          <w:sz w:val="23"/>
-          <w:szCs w:val="23"/>
-          <w:highlight w:val="white"/>
-        </w:rPr>
-        <w:t xml:space="preserve"> In 2016, I obtained my degree in BSc in Business and IT from the University of Malta. My thesis was focused on network security, where I developed an IPS prototype on Ubuntu.</w:t>
-      </w:r>
-      <w:r>
-        <w:rPr>
-          <w:color w:val="222222"/>
-          <w:sz w:val="23"/>
-          <w:szCs w:val="23"/>
-        </w:rPr>
-        <w:t xml:space="preserve"> The last few months before I decided to read for a Masters, I was also working in tandem with QA and development teams to enhance an existing product feature for the </w:t>
-      </w:r>
-      <w:proofErr w:type="spellStart"/>
-      <w:r>
-        <w:rPr>
-          <w:color w:val="222222"/>
-          <w:sz w:val="23"/>
-          <w:szCs w:val="23"/>
-        </w:rPr>
-        <w:t>Acunetix</w:t>
-      </w:r>
-      <w:proofErr w:type="spellEnd"/>
-      <w:r>
-        <w:rPr>
-          <w:color w:val="222222"/>
-          <w:sz w:val="23"/>
-          <w:szCs w:val="23"/>
-        </w:rPr>
-        <w:t xml:space="preserve"> scanner. During these last three years, I have also kept myself busy by completing short courses to further expand my knowledge in various areas of research. I have completed LPIC-1, CCNA, and two short courses on Unity design and development. I was always passionate about video games and interested to understand the development process. I wanted to specialise in games development and shift my career to the games industry. During these last few years, I followed several game related media channels such as </w:t>
-      </w:r>
-      <w:proofErr w:type="spellStart"/>
-      <w:r>
-        <w:rPr>
-          <w:color w:val="222222"/>
-          <w:sz w:val="23"/>
-          <w:szCs w:val="23"/>
-        </w:rPr>
-        <w:t>Kotaku</w:t>
-      </w:r>
-      <w:proofErr w:type="spellEnd"/>
-      <w:r>
-        <w:rPr>
-          <w:color w:val="222222"/>
-          <w:sz w:val="23"/>
-          <w:szCs w:val="23"/>
-        </w:rPr>
-        <w:t xml:space="preserve">, </w:t>
-      </w:r>
-      <w:proofErr w:type="spellStart"/>
-      <w:r>
-        <w:rPr>
-          <w:color w:val="222222"/>
-          <w:sz w:val="23"/>
-          <w:szCs w:val="23"/>
-        </w:rPr>
-        <w:t>PCGamer</w:t>
-      </w:r>
-      <w:proofErr w:type="spellEnd"/>
-      <w:r>
-        <w:rPr>
-          <w:color w:val="222222"/>
-          <w:sz w:val="23"/>
-          <w:szCs w:val="23"/>
-        </w:rPr>
-        <w:t xml:space="preserve">, </w:t>
-      </w:r>
-      <w:proofErr w:type="spellStart"/>
-      <w:r>
-        <w:rPr>
-          <w:color w:val="222222"/>
-          <w:sz w:val="23"/>
-          <w:szCs w:val="23"/>
-        </w:rPr>
-        <w:t>RockPaperShotgun</w:t>
-      </w:r>
-      <w:proofErr w:type="spellEnd"/>
-      <w:r>
-        <w:rPr>
-          <w:color w:val="222222"/>
-          <w:sz w:val="23"/>
-          <w:szCs w:val="23"/>
-        </w:rPr>
-        <w:t xml:space="preserve"> and </w:t>
-      </w:r>
-      <w:proofErr w:type="spellStart"/>
-      <w:r>
-        <w:rPr>
-          <w:color w:val="222222"/>
-          <w:sz w:val="23"/>
-          <w:szCs w:val="23"/>
-        </w:rPr>
-        <w:t>GamesRadar</w:t>
-      </w:r>
-      <w:proofErr w:type="spellEnd"/>
-      <w:r>
-        <w:rPr>
-          <w:color w:val="222222"/>
-          <w:sz w:val="23"/>
-          <w:szCs w:val="23"/>
-        </w:rPr>
-        <w:t xml:space="preserve"> to understand the current industry and keep up to date with the latest trends. I also follow several updates from Twitter, as it is the platform of choice for the gaming community. </w:t>
+        <w:t>I have recently completed a Masters in Computer Games Technology at the University of Abertay.</w:t>
+      </w:r>
+      <w:r>
+        <w:rPr>
+          <w:color w:val="222222"/>
+          <w:sz w:val="23"/>
+          <w:szCs w:val="23"/>
+          <w:highlight w:val="white"/>
+        </w:rPr>
+        <w:t xml:space="preserve"> </w:t>
+      </w:r>
+      <w:r>
+        <w:rPr>
+          <w:color w:val="222222"/>
+          <w:sz w:val="23"/>
+          <w:szCs w:val="23"/>
+          <w:highlight w:val="white"/>
+        </w:rPr>
+        <w:t xml:space="preserve">For my research project, I extended the functionality of an existing Unity application to leverage and explore the VR space in 3D graph exploration. </w:t>
+      </w:r>
+      <w:r>
+        <w:rPr>
+          <w:color w:val="222222"/>
+          <w:sz w:val="23"/>
+          <w:szCs w:val="23"/>
+          <w:highlight w:val="white"/>
+        </w:rPr>
+        <w:t>I</w:t>
+      </w:r>
+      <w:r>
+        <w:rPr>
+          <w:color w:val="222222"/>
+          <w:sz w:val="23"/>
+          <w:szCs w:val="23"/>
+          <w:highlight w:val="white"/>
+        </w:rPr>
+        <w:t>n 2016, I obtained my degree in BSc in Business and IT from the University of Malta. My thesis was focused on network security, where I developed an IPS prototype on Ubuntu.</w:t>
+      </w:r>
+      <w:r>
+        <w:rPr>
+          <w:color w:val="222222"/>
+          <w:sz w:val="23"/>
+          <w:szCs w:val="23"/>
+        </w:rPr>
+        <w:t xml:space="preserve"> The last few months before I decided to read for a Masters, I was also working in tandem with QA and development teams to enhance an existing product feature for the Acunetix scanner. During these last three years, I have also kept myself busy by completing short courses to further expand my knowledge in various areas of research. I have completed LPIC-1, CCNA, and two short courses on Unity design and development. I was always passionate about video games and interested to understand the development process. I wanted to specialise in games development and shift my career to the games industry. During these last few years, I followed several game related media channels such as Kotaku, PCGamer, RockPaperShotgun and GamesRadar to understand the current industry and keep up to date with the latest trends. I also follow several updates from Twitter, as it is the platform of choice for the gaming community. </w:t>
       </w:r>
       <w:r>
         <w:rPr>
@@ -407,49 +304,21 @@
         </w:rPr>
         <w:t xml:space="preserve">To summarise, I am really looking forward to joining the team at </w:t>
       </w:r>
-      <w:proofErr w:type="spellStart"/>
-      <w:r>
-        <w:rPr>
-          <w:color w:val="222222"/>
-          <w:sz w:val="23"/>
-          <w:szCs w:val="23"/>
-        </w:rPr>
-        <w:t>Guerilla</w:t>
-      </w:r>
-      <w:proofErr w:type="spellEnd"/>
-      <w:r>
-        <w:rPr>
-          <w:color w:val="222222"/>
-          <w:sz w:val="23"/>
-          <w:szCs w:val="23"/>
-        </w:rPr>
-        <w:t xml:space="preserve"> Games</w:t>
-      </w:r>
-      <w:r>
-        <w:rPr>
-          <w:color w:val="222222"/>
-          <w:sz w:val="23"/>
-          <w:szCs w:val="23"/>
-        </w:rPr>
-        <w:t xml:space="preserve">. I will go all the way to support the team, </w:t>
-      </w:r>
-      <w:proofErr w:type="gramStart"/>
-      <w:r>
-        <w:rPr>
-          <w:color w:val="222222"/>
-          <w:sz w:val="23"/>
-          <w:szCs w:val="23"/>
-        </w:rPr>
-        <w:t>and also</w:t>
-      </w:r>
-      <w:proofErr w:type="gramEnd"/>
-      <w:r>
-        <w:rPr>
-          <w:color w:val="222222"/>
-          <w:sz w:val="23"/>
-          <w:szCs w:val="23"/>
-        </w:rPr>
-        <w:t xml:space="preserve"> ensure that milestone deadlines are being met. I have proven time and again that I am able to deliver on time and as requested. I can recognise challenges and schedule resources to overcome them. I am a problem solver with a can-do attitude, where I believe that </w:t>
+      <w:r>
+        <w:rPr>
+          <w:color w:val="222222"/>
+          <w:sz w:val="23"/>
+          <w:szCs w:val="23"/>
+        </w:rPr>
+        <w:t>Guerilla Games</w:t>
+      </w:r>
+      <w:r>
+        <w:rPr>
+          <w:color w:val="222222"/>
+          <w:sz w:val="23"/>
+          <w:szCs w:val="23"/>
+        </w:rPr>
+        <w:t xml:space="preserve">. I will go all the way to support the team, and also ensure that milestone deadlines are being met. I have proven time and again that I am able to deliver on time and as requested. I can recognise challenges and schedule resources to overcome them. I am a problem solver with a can-do attitude, where I believe that </w:t>
       </w:r>
       <w:r>
         <w:rPr>
@@ -511,10 +380,9 @@
           <w:sz w:val="23"/>
           <w:szCs w:val="23"/>
         </w:rPr>
+        <w:lastRenderedPageBreak/>
         <w:t>Daniel Zammit</w:t>
       </w:r>
-      <w:bookmarkStart w:id="0" w:name="_GoBack"/>
-      <w:bookmarkEnd w:id="0"/>
     </w:p>
     <w:sectPr>
       <w:pgSz w:w="11909" w:h="16834"/>
@@ -527,7 +395,7 @@
 </file>
 
 <file path=word/styles.xml><?xml version="1.0" encoding="utf-8"?>
-<w:styles xmlns:mc="http://schemas.openxmlformats.org/markup-compatibility/2006" xmlns:r="http://schemas.openxmlformats.org/officeDocument/2006/relationships" xmlns:w="http://schemas.openxmlformats.org/wordprocessingml/2006/main" xmlns:w14="http://schemas.microsoft.com/office/word/2010/wordml" xmlns:w15="http://schemas.microsoft.com/office/word/2012/wordml" xmlns:w16cid="http://schemas.microsoft.com/office/word/2016/wordml/cid" xmlns:w16se="http://schemas.microsoft.com/office/word/2015/wordml/symex" mc:Ignorable="w14 w15 w16se w16cid">
+<w:styles xmlns:mc="http://schemas.openxmlformats.org/markup-compatibility/2006" xmlns:r="http://schemas.openxmlformats.org/officeDocument/2006/relationships" xmlns:w="http://schemas.openxmlformats.org/wordprocessingml/2006/main" xmlns:w14="http://schemas.microsoft.com/office/word/2010/wordml" xmlns:w15="http://schemas.microsoft.com/office/word/2012/wordml" xmlns:w16cex="http://schemas.microsoft.com/office/word/2018/wordml/cex" xmlns:w16cid="http://schemas.microsoft.com/office/word/2016/wordml/cid" xmlns:w16="http://schemas.microsoft.com/office/word/2018/wordml" xmlns:w16se="http://schemas.microsoft.com/office/word/2015/wordml/symex" mc:Ignorable="w14 w15 w16se w16cid w16 w16cex">
   <w:docDefaults>
     <w:rPrDefault>
       <w:rPr>

</xml_diff>

<commit_message>
changes to main letters and avalanche template
</commit_message>
<xml_diff>
--- a/docs/CoverLetter Speculative.docx
+++ b/docs/CoverLetter Speculative.docx
@@ -86,7 +86,7 @@
           <w:szCs w:val="23"/>
           <w:highlight w:val="white"/>
         </w:rPr>
-        <w:t>Guerilla Games</w:t>
+        <w:t>IO Interactive</w:t>
       </w:r>
       <w:r>
         <w:rPr>
@@ -143,16 +143,7 @@
           <w:szCs w:val="23"/>
           <w:highlight w:val="white"/>
         </w:rPr>
-        <w:t xml:space="preserve">For my research project, I extended the functionality of an existing Unity application to leverage and explore the VR space in 3D graph exploration. </w:t>
-      </w:r>
-      <w:r>
-        <w:rPr>
-          <w:color w:val="222222"/>
-          <w:sz w:val="23"/>
-          <w:szCs w:val="23"/>
-          <w:highlight w:val="white"/>
-        </w:rPr>
-        <w:t>I</w:t>
+        <w:t>For my research project, I extended the functionality of an existing Unity application to leverage and explore the VR space in 3D graph exploration. I</w:t>
       </w:r>
       <w:r>
         <w:rPr>
@@ -171,6 +162,27 @@
         </w:rPr>
         <w:t xml:space="preserve"> The last few months before I decided to read for a Masters, I was also working in tandem with QA and development teams to enhance an existing product feature for the Acunetix scanner. During these last three years, I have also kept myself busy by completing short courses to further expand my knowledge in various areas of research. I have completed LPIC-1, CCNA, and two short courses on Unity design and development. I was always passionate about video games and interested to understand the development process. I wanted to specialise in games development and shift my career to the games industry. During these last few years, I followed several game related media channels such as Kotaku, PCGamer, RockPaperShotgun and GamesRadar to understand the current industry and keep up to date with the latest trends. I also follow several updates from Twitter, as it is the platform of choice for the gaming community. </w:t>
       </w:r>
+    </w:p>
+    <w:p>
+      <w:pPr>
+        <w:jc w:val="both"/>
+        <w:rPr>
+          <w:color w:val="222222"/>
+          <w:sz w:val="23"/>
+          <w:szCs w:val="23"/>
+        </w:rPr>
+      </w:pPr>
+    </w:p>
+    <w:p>
+      <w:pPr>
+        <w:jc w:val="both"/>
+        <w:rPr>
+          <w:b/>
+          <w:color w:val="222222"/>
+          <w:sz w:val="23"/>
+          <w:szCs w:val="23"/>
+        </w:rPr>
+      </w:pPr>
       <w:r>
         <w:rPr>
           <w:color w:val="222222"/>
@@ -210,6 +222,62 @@
           <w:szCs w:val="23"/>
         </w:rPr>
         <w:t>.</w:t>
+      </w:r>
+      <w:r>
+        <w:rPr>
+          <w:color w:val="222222"/>
+          <w:sz w:val="23"/>
+          <w:szCs w:val="23"/>
+        </w:rPr>
+        <w:t xml:space="preserve"> </w:t>
+      </w:r>
+      <w:r>
+        <w:rPr>
+          <w:color w:val="222222"/>
+          <w:sz w:val="23"/>
+          <w:szCs w:val="23"/>
+        </w:rPr>
+        <w:t xml:space="preserve">I share a passion and </w:t>
+      </w:r>
+      <w:r>
+        <w:rPr>
+          <w:color w:val="222222"/>
+          <w:sz w:val="23"/>
+          <w:szCs w:val="23"/>
+        </w:rPr>
+        <w:t>a genuine interest</w:t>
+      </w:r>
+      <w:r>
+        <w:rPr>
+          <w:color w:val="222222"/>
+          <w:sz w:val="23"/>
+          <w:szCs w:val="23"/>
+        </w:rPr>
+        <w:t xml:space="preserve"> for making games as well.</w:t>
+      </w:r>
+      <w:r>
+        <w:rPr>
+          <w:color w:val="222222"/>
+          <w:sz w:val="23"/>
+          <w:szCs w:val="23"/>
+        </w:rPr>
+        <w:t xml:space="preserve"> </w:t>
+      </w:r>
+      <w:r>
+        <w:rPr>
+          <w:color w:val="222222"/>
+          <w:sz w:val="23"/>
+          <w:szCs w:val="23"/>
+        </w:rPr>
+        <w:t xml:space="preserve">I was really excited to hear that you are </w:t>
+      </w:r>
+      <w:r>
+        <w:rPr>
+          <w:color w:val="222222"/>
+          <w:sz w:val="23"/>
+          <w:szCs w:val="23"/>
+        </w:rPr>
+        <w:t>working on a 007 game. Following the success and the fun gameplay loop found in the Hitman franchise, the 007 project is in good hands and I would like to be part of the team and help in any way possible using my skillset.</w:t>
       </w:r>
     </w:p>
     <w:p>
@@ -228,7 +296,6 @@
         <w:shd w:val="clear" w:color="auto" w:fill="FFFFFF"/>
         <w:jc w:val="both"/>
         <w:rPr>
-          <w:b/>
           <w:color w:val="222222"/>
           <w:sz w:val="23"/>
           <w:szCs w:val="23"/>
@@ -240,47 +307,44 @@
           <w:sz w:val="23"/>
           <w:szCs w:val="23"/>
         </w:rPr>
-        <w:t xml:space="preserve">I share a passion and </w:t>
-      </w:r>
-      <w:r>
-        <w:rPr>
-          <w:color w:val="222222"/>
-          <w:sz w:val="23"/>
-          <w:szCs w:val="23"/>
-        </w:rPr>
-        <w:t>a genuine interest</w:t>
-      </w:r>
-      <w:r>
-        <w:rPr>
-          <w:color w:val="222222"/>
-          <w:sz w:val="23"/>
-          <w:szCs w:val="23"/>
-        </w:rPr>
-        <w:t xml:space="preserve"> for making games as well.</w:t>
-      </w:r>
-      <w:r>
-        <w:rPr>
-          <w:color w:val="222222"/>
-          <w:sz w:val="23"/>
-          <w:szCs w:val="23"/>
-        </w:rPr>
-        <w:t xml:space="preserve"> </w:t>
-      </w:r>
-      <w:r>
-        <w:rPr>
-          <w:color w:val="222222"/>
-          <w:sz w:val="23"/>
-          <w:szCs w:val="23"/>
-        </w:rPr>
-        <w:t>I remember buying a PS4 back in 2017 for the simple reason that I found Horizon Zero Dawn irresistible to pass on. I wanted to experience the game lately for a second time on PC and I’m really fascinated by how polished each individual system is from animations, to game design and AI systems which make the player forget they are playing a game. Most notably, I was blown away by the AI reactions and behaviours given their current state and that of the environment. For instance, the Shell-Walker continues to serve its function by using the lightning gun to hold the cargo when the back support breaks off.</w:t>
+        <w:t xml:space="preserve">To summarise, I am really looking forward to joining the team at </w:t>
+      </w:r>
+      <w:r>
+        <w:rPr>
+          <w:color w:val="222222"/>
+          <w:sz w:val="23"/>
+          <w:szCs w:val="23"/>
+        </w:rPr>
+        <w:t>IO Interactive</w:t>
+      </w:r>
+      <w:r>
+        <w:rPr>
+          <w:color w:val="222222"/>
+          <w:sz w:val="23"/>
+          <w:szCs w:val="23"/>
+        </w:rPr>
+        <w:t xml:space="preserve">. I will go all the way to support the team, and also ensure that milestone deadlines are being met. I have proven time and again that I am able to deliver on time and as requested. I can recognise challenges and schedule resources to overcome them. I am a problem solver with a can-do attitude, where I believe that </w:t>
+      </w:r>
+      <w:r>
+        <w:rPr>
+          <w:color w:val="222222"/>
+          <w:sz w:val="23"/>
+          <w:szCs w:val="23"/>
+        </w:rPr>
+        <w:t>feedback, iteration and persistence are</w:t>
+      </w:r>
+      <w:r>
+        <w:rPr>
+          <w:color w:val="222222"/>
+          <w:sz w:val="23"/>
+          <w:szCs w:val="23"/>
+        </w:rPr>
+        <w:t xml:space="preserve"> the key to great results. Hideo Kojima and Sean Murray are great inspirations. Kojima worked in the film industry before switching over to gaming and Sean managed to turn around the biggest disaster in gaming history, by listening to feedback, working on it and letting his work speak for itself. </w:t>
       </w:r>
     </w:p>
     <w:p>
       <w:pPr>
-        <w:shd w:val="clear" w:color="auto" w:fill="FFFFFF"/>
-        <w:jc w:val="both"/>
-        <w:rPr>
-          <w:color w:val="222222"/>
+        <w:rPr>
           <w:sz w:val="23"/>
           <w:szCs w:val="23"/>
         </w:rPr>
@@ -288,53 +352,17 @@
     </w:p>
     <w:p>
       <w:pPr>
-        <w:shd w:val="clear" w:color="auto" w:fill="FFFFFF"/>
-        <w:jc w:val="both"/>
-        <w:rPr>
-          <w:color w:val="222222"/>
+        <w:rPr>
           <w:sz w:val="23"/>
           <w:szCs w:val="23"/>
         </w:rPr>
       </w:pPr>
       <w:r>
         <w:rPr>
-          <w:color w:val="222222"/>
-          <w:sz w:val="23"/>
-          <w:szCs w:val="23"/>
-        </w:rPr>
-        <w:t xml:space="preserve">To summarise, I am really looking forward to joining the team at </w:t>
-      </w:r>
-      <w:r>
-        <w:rPr>
-          <w:color w:val="222222"/>
-          <w:sz w:val="23"/>
-          <w:szCs w:val="23"/>
-        </w:rPr>
-        <w:t>Guerilla Games</w:t>
-      </w:r>
-      <w:r>
-        <w:rPr>
-          <w:color w:val="222222"/>
-          <w:sz w:val="23"/>
-          <w:szCs w:val="23"/>
-        </w:rPr>
-        <w:t xml:space="preserve">. I will go all the way to support the team, and also ensure that milestone deadlines are being met. I have proven time and again that I am able to deliver on time and as requested. I can recognise challenges and schedule resources to overcome them. I am a problem solver with a can-do attitude, where I believe that </w:t>
-      </w:r>
-      <w:r>
-        <w:rPr>
-          <w:color w:val="222222"/>
-          <w:sz w:val="23"/>
-          <w:szCs w:val="23"/>
-        </w:rPr>
-        <w:t>feedback, iteration and persistence are</w:t>
-      </w:r>
-      <w:r>
-        <w:rPr>
-          <w:color w:val="222222"/>
-          <w:sz w:val="23"/>
-          <w:szCs w:val="23"/>
-        </w:rPr>
-        <w:t xml:space="preserve"> the key to great results. Hideo Kojima and Sean Murray are great inspirations. Kojima worked in the film industry before switching over to gaming and Sean managed to turn around the biggest disaster in gaming history, by listening to feedback, working on it and letting his work speak for itself. </w:t>
+          <w:sz w:val="23"/>
+          <w:szCs w:val="23"/>
+        </w:rPr>
+        <w:t>Yours Sincerely,</w:t>
       </w:r>
     </w:p>
     <w:p>
@@ -357,30 +385,6 @@
           <w:sz w:val="23"/>
           <w:szCs w:val="23"/>
         </w:rPr>
-        <w:t>Yours Sincerely,</w:t>
-      </w:r>
-    </w:p>
-    <w:p>
-      <w:pPr>
-        <w:rPr>
-          <w:sz w:val="23"/>
-          <w:szCs w:val="23"/>
-        </w:rPr>
-      </w:pPr>
-    </w:p>
-    <w:p>
-      <w:pPr>
-        <w:rPr>
-          <w:sz w:val="23"/>
-          <w:szCs w:val="23"/>
-        </w:rPr>
-      </w:pPr>
-      <w:r>
-        <w:rPr>
-          <w:sz w:val="23"/>
-          <w:szCs w:val="23"/>
-        </w:rPr>
-        <w:lastRenderedPageBreak/>
         <w:t>Daniel Zammit</w:t>
       </w:r>
     </w:p>

</xml_diff>